<commit_message>
link do repositorio no docs
</commit_message>
<xml_diff>
--- a/resultado.docx
+++ b/resultado.docx
@@ -1,6 +1,6 @@
 
 <file path=word/document.xml><?xml version="1.0" encoding="utf-8"?>
-<w:document xmlns:wpc="http://schemas.microsoft.com/office/word/2010/wordprocessingCanvas" xmlns:cx="http://schemas.microsoft.com/office/drawing/2014/chartex" xmlns:cx1="http://schemas.microsoft.com/office/drawing/2015/9/8/chartex" xmlns:cx2="http://schemas.microsoft.com/office/drawing/2015/10/21/chartex" xmlns:cx3="http://schemas.microsoft.com/office/drawing/2016/5/9/chartex" xmlns:cx4="http://schemas.microsoft.com/office/drawing/2016/5/10/chartex" xmlns:cx5="http://schemas.microsoft.com/office/drawing/2016/5/11/chartex" xmlns:cx6="http://schemas.microsoft.com/office/drawing/2016/5/12/chartex" xmlns:cx7="http://schemas.microsoft.com/office/drawing/2016/5/13/chartex" xmlns:cx8="http://schemas.microsoft.com/office/drawing/2016/5/14/chartex" xmlns:mc="http://schemas.openxmlformats.org/markup-compatibility/2006" xmlns:aink="http://schemas.microsoft.com/office/drawing/2016/ink" xmlns:am3d="http://schemas.microsoft.com/office/drawing/2017/model3d" xmlns:o="urn:schemas-microsoft-com:office:office" xmlns:oel="http://schemas.microsoft.com/office/2019/extlst" xmlns:r="http://schemas.openxmlformats.org/officeDocument/2006/relationships" xmlns:m="http://schemas.openxmlformats.org/officeDocument/2006/math" xmlns:v="urn:schemas-microsoft-com:vml" xmlns:wp14="http://schemas.microsoft.com/office/word/2010/wordprocessingDrawing" xmlns:wp="http://schemas.openxmlformats.org/drawingml/2006/wordprocessingDrawing" xmlns:w10="urn:schemas-microsoft-com:office:word" xmlns:w="http://schemas.openxmlformats.org/wordprocessingml/2006/main" xmlns:w14="http://schemas.microsoft.com/office/word/2010/wordml" xmlns:w15="http://schemas.microsoft.com/office/word/2012/wordml" xmlns:w16cex="http://schemas.microsoft.com/office/word/2018/wordml/cex" xmlns:w16cid="http://schemas.microsoft.com/office/word/2016/wordml/cid" xmlns:w16="http://schemas.microsoft.com/office/word/2018/wordml" xmlns:w16sdtdh="http://schemas.microsoft.com/office/word/2020/wordml/sdtdatahash" xmlns:w16se="http://schemas.microsoft.com/office/word/2015/wordml/symex" xmlns:wpg="http://schemas.microsoft.com/office/word/2010/wordprocessingGroup" xmlns:wpi="http://schemas.microsoft.com/office/word/2010/wordprocessingInk" xmlns:wne="http://schemas.microsoft.com/office/word/2006/wordml" xmlns:wps="http://schemas.microsoft.com/office/word/2010/wordprocessingShape" mc:Ignorable="w14 w15 w16se w16cid w16 w16cex w16sdtdh wp14">
+<w:document xmlns:wpc="http://schemas.microsoft.com/office/word/2010/wordprocessingCanvas" xmlns:cx="http://schemas.microsoft.com/office/drawing/2014/chartex" xmlns:cx1="http://schemas.microsoft.com/office/drawing/2015/9/8/chartex" xmlns:cx2="http://schemas.microsoft.com/office/drawing/2015/10/21/chartex" xmlns:cx3="http://schemas.microsoft.com/office/drawing/2016/5/9/chartex" xmlns:cx4="http://schemas.microsoft.com/office/drawing/2016/5/10/chartex" xmlns:cx5="http://schemas.microsoft.com/office/drawing/2016/5/11/chartex" xmlns:cx6="http://schemas.microsoft.com/office/drawing/2016/5/12/chartex" xmlns:cx7="http://schemas.microsoft.com/office/drawing/2016/5/13/chartex" xmlns:cx8="http://schemas.microsoft.com/office/drawing/2016/5/14/chartex" xmlns:mc="http://schemas.openxmlformats.org/markup-compatibility/2006" xmlns:aink="http://schemas.microsoft.com/office/drawing/2016/ink" xmlns:am3d="http://schemas.microsoft.com/office/drawing/2017/model3d" xmlns:o="urn:schemas-microsoft-com:office:office" xmlns:r="http://schemas.openxmlformats.org/officeDocument/2006/relationships" xmlns:m="http://schemas.openxmlformats.org/officeDocument/2006/math" xmlns:v="urn:schemas-microsoft-com:vml" xmlns:wp14="http://schemas.microsoft.com/office/word/2010/wordprocessingDrawing" xmlns:wp="http://schemas.openxmlformats.org/drawingml/2006/wordprocessingDrawing" xmlns:w10="urn:schemas-microsoft-com:office:word" xmlns:w="http://schemas.openxmlformats.org/wordprocessingml/2006/main" xmlns:w14="http://schemas.microsoft.com/office/word/2010/wordml" xmlns:w15="http://schemas.microsoft.com/office/word/2012/wordml" xmlns:w16cex="http://schemas.microsoft.com/office/word/2018/wordml/cex" xmlns:w16cid="http://schemas.microsoft.com/office/word/2016/wordml/cid" xmlns:w16="http://schemas.microsoft.com/office/word/2018/wordml" xmlns:w16sdtdh="http://schemas.microsoft.com/office/word/2020/wordml/sdtdatahash" xmlns:w16se="http://schemas.microsoft.com/office/word/2015/wordml/symex" xmlns:wpg="http://schemas.microsoft.com/office/word/2010/wordprocessingGroup" xmlns:wpi="http://schemas.microsoft.com/office/word/2010/wordprocessingInk" xmlns:wne="http://schemas.microsoft.com/office/word/2006/wordml" xmlns:wps="http://schemas.microsoft.com/office/word/2010/wordprocessingShape" mc:Ignorable="w14 w15 w16se w16cid w16 w16cex w16sdtdh wp14">
   <w:body>
     <w:p>
       <w:pPr>
@@ -8,6 +8,9 @@
         <w:ind w:left="0" w:firstLine="0"/>
         <w:jc w:val="left"/>
       </w:pPr>
+      <w:r>
+        <w:t>https://github.com/Pontessxx/cp1-dev-web-1sem.</w:t>
+      </w:r>
     </w:p>
     <w:p>
       <w:pPr>
@@ -613,6 +616,9 @@
         </w:rPr>
       </w:pPr>
       <w:r>
+        <w:rPr>
+          <w:noProof/>
+        </w:rPr>
         <w:drawing>
           <wp:inline distT="0" distB="0" distL="0" distR="0" wp14:anchorId="24ED9983" wp14:editId="1628C1A6">
             <wp:extent cx="2748031" cy="1390650"/>
@@ -656,6 +662,9 @@
         <w:t xml:space="preserve"> </w:t>
       </w:r>
       <w:r>
+        <w:rPr>
+          <w:noProof/>
+        </w:rPr>
         <w:drawing>
           <wp:inline distT="0" distB="0" distL="0" distR="0" wp14:anchorId="0EEB6E7F" wp14:editId="4846D30A">
             <wp:extent cx="3248478" cy="1781424"/>
@@ -772,7 +781,7 @@
           <w:bCs/>
         </w:rPr>
       </w:pPr>
-      <w:proofErr w:type="gramStart"/>
+      <w:proofErr w:type="spellStart"/>
       <w:r>
         <w:rPr>
           <w:b w:val="0"/>
@@ -780,7 +789,7 @@
         </w:rPr>
         <w:t>Sequencia</w:t>
       </w:r>
-      <w:proofErr w:type="gramEnd"/>
+      <w:proofErr w:type="spellEnd"/>
       <w:r>
         <w:rPr>
           <w:b w:val="0"/>
@@ -821,6 +830,7 @@
       <w:r>
         <w:rPr>
           <w:b w:val="0"/>
+          <w:noProof/>
           <w:sz w:val="22"/>
         </w:rPr>
         <w:drawing>
@@ -881,6 +891,9 @@
         <w:t xml:space="preserve"> </w:t>
       </w:r>
       <w:r>
+        <w:rPr>
+          <w:noProof/>
+        </w:rPr>
         <w:drawing>
           <wp:inline distT="0" distB="0" distL="0" distR="0" wp14:anchorId="2B1FF29E" wp14:editId="1D66139D">
             <wp:extent cx="3286125" cy="917058"/>
@@ -964,6 +977,9 @@
         </w:drawing>
       </w:r>
       <w:r>
+        <w:rPr>
+          <w:noProof/>
+        </w:rPr>
         <w:drawing>
           <wp:inline distT="0" distB="0" distL="0" distR="0" wp14:anchorId="53DA494C" wp14:editId="783AD40E">
             <wp:extent cx="2514951" cy="447737"/>
@@ -1030,7 +1046,7 @@
           <w:sz w:val="22"/>
           <w:szCs w:val="20"/>
         </w:rPr>
-        <w:t xml:space="preserve">O programa começa recebendo a idade com o prompt() e uma </w:t>
+        <w:t xml:space="preserve">O programa começa recebendo a idade com o </w:t>
       </w:r>
       <w:proofErr w:type="gramStart"/>
       <w:r>
@@ -1040,9 +1056,29 @@
           <w:sz w:val="22"/>
           <w:szCs w:val="20"/>
         </w:rPr>
+        <w:t>prompt(</w:t>
+      </w:r>
+      <w:proofErr w:type="gramEnd"/>
+      <w:r>
+        <w:rPr>
+          <w:b w:val="0"/>
+          <w:bCs/>
+          <w:sz w:val="22"/>
+          <w:szCs w:val="20"/>
+        </w:rPr>
+        <w:t xml:space="preserve">) e uma </w:t>
+      </w:r>
+      <w:proofErr w:type="spellStart"/>
+      <w:r>
+        <w:rPr>
+          <w:b w:val="0"/>
+          <w:bCs/>
+          <w:sz w:val="22"/>
+          <w:szCs w:val="20"/>
+        </w:rPr>
         <w:t>sequencia</w:t>
       </w:r>
-      <w:proofErr w:type="gramEnd"/>
+      <w:proofErr w:type="spellEnd"/>
       <w:r>
         <w:rPr>
           <w:b w:val="0"/>
@@ -1080,6 +1116,9 @@
         <w:jc w:val="left"/>
       </w:pPr>
       <w:r>
+        <w:rPr>
+          <w:noProof/>
+        </w:rPr>
         <w:drawing>
           <wp:inline distT="0" distB="0" distL="0" distR="0" wp14:anchorId="537B0610" wp14:editId="3E7C0AF7">
             <wp:extent cx="2447247" cy="1869974"/>
@@ -1123,6 +1162,9 @@
         <w:t xml:space="preserve"> </w:t>
       </w:r>
       <w:r>
+        <w:rPr>
+          <w:noProof/>
+        </w:rPr>
         <w:drawing>
           <wp:inline distT="0" distB="0" distL="0" distR="0" wp14:anchorId="0636D636" wp14:editId="33E656F4">
             <wp:extent cx="3743325" cy="994186"/>
@@ -1188,6 +1230,9 @@
         <w:t xml:space="preserve"> </w:t>
       </w:r>
       <w:r>
+        <w:rPr>
+          <w:noProof/>
+        </w:rPr>
         <w:drawing>
           <wp:inline distT="0" distB="0" distL="0" distR="0" wp14:anchorId="1B9B939A" wp14:editId="3A7A4E57">
             <wp:extent cx="1648055" cy="276264"/>
@@ -1323,6 +1368,7 @@
       <w:r>
         <w:rPr>
           <w:b w:val="0"/>
+          <w:noProof/>
           <w:sz w:val="22"/>
         </w:rPr>
         <w:drawing>
@@ -1377,6 +1423,9 @@
         <w:t xml:space="preserve"> </w:t>
       </w:r>
       <w:r>
+        <w:rPr>
+          <w:noProof/>
+        </w:rPr>
         <w:drawing>
           <wp:inline distT="0" distB="0" distL="0" distR="0" wp14:anchorId="1C005325" wp14:editId="4EE51A79">
             <wp:extent cx="3648075" cy="940048"/>
@@ -1420,6 +1469,9 @@
         <w:t xml:space="preserve"> </w:t>
       </w:r>
       <w:r>
+        <w:rPr>
+          <w:noProof/>
+        </w:rPr>
         <w:drawing>
           <wp:inline distT="0" distB="0" distL="0" distR="0" wp14:anchorId="5685FB05" wp14:editId="30BF4C82">
             <wp:extent cx="3590925" cy="1003915"/>
@@ -1611,7 +1663,7 @@
           </mc:Choice>
           <mc:Fallback>
             <w:pict>
-              <v:group w14:anchorId="4EA40854" id="Group 2635" o:spid="_x0000_s1026" style="position:absolute;left:0;text-align:left;margin-left:15pt;margin-top:0;width:100.5pt;height:66.85pt;z-index:251659264;mso-position-horizontal-relative:page;mso-position-vertical-relative:page" coordsize="12762,8489" o:gfxdata="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">
+              <v:group w14:anchorId="4EA40854" id="Group 2635" o:spid="_x0000_s1026" style="position:absolute;left:0;text-align:left;margin-left:15pt;margin-top:0;width:100.5pt;height:66.85pt;z-index:251659264;mso-position-horizontal-relative:page;mso-position-vertical-relative:page" coordsize="12762,8489" o:gfxdata="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">
                 <v:rect id="Rectangle 285" o:spid="_x0000_s1027" style="position:absolute;left:2667;top:4770;width:421;height:1899;visibility:visible;mso-wrap-style:square;v-text-anchor:top" o:gfxdata="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" filled="f" stroked="f">
                   <v:textbox inset="0,0,0,0">
                     <w:txbxContent>
@@ -1734,6 +1786,9 @@
         <w:jc w:val="left"/>
       </w:pPr>
       <w:r>
+        <w:rPr>
+          <w:noProof/>
+        </w:rPr>
         <w:lastRenderedPageBreak/>
         <w:drawing>
           <wp:inline distT="0" distB="0" distL="0" distR="0" wp14:anchorId="51506FAC" wp14:editId="15D8FD4B">
@@ -1778,6 +1833,9 @@
         <w:t xml:space="preserve"> </w:t>
       </w:r>
       <w:r>
+        <w:rPr>
+          <w:noProof/>
+        </w:rPr>
         <w:drawing>
           <wp:inline distT="0" distB="0" distL="0" distR="0" wp14:anchorId="15157B38" wp14:editId="68241B53">
             <wp:extent cx="3876675" cy="1298194"/>
@@ -1953,6 +2011,7 @@
       <w:r>
         <w:rPr>
           <w:b w:val="0"/>
+          <w:noProof/>
           <w:sz w:val="22"/>
         </w:rPr>
         <w:drawing>
@@ -1992,6 +2051,9 @@
         </w:drawing>
       </w:r>
       <w:r>
+        <w:rPr>
+          <w:noProof/>
+        </w:rPr>
         <w:drawing>
           <wp:inline distT="0" distB="0" distL="0" distR="0" wp14:anchorId="03D30BF2" wp14:editId="1C35F581">
             <wp:extent cx="2618842" cy="973656"/>
@@ -2035,6 +2097,9 @@
         <w:t xml:space="preserve"> </w:t>
       </w:r>
       <w:r>
+        <w:rPr>
+          <w:noProof/>
+        </w:rPr>
         <w:drawing>
           <wp:inline distT="0" distB="0" distL="0" distR="0" wp14:anchorId="34AFFD07" wp14:editId="174AAC01">
             <wp:extent cx="2291937" cy="2863560"/>
@@ -2205,6 +2270,9 @@
         <w:jc w:val="left"/>
       </w:pPr>
       <w:r>
+        <w:rPr>
+          <w:noProof/>
+        </w:rPr>
         <w:drawing>
           <wp:inline distT="0" distB="0" distL="0" distR="0" wp14:anchorId="1457696A" wp14:editId="7873B97B">
             <wp:extent cx="4305901" cy="1495634"/>
@@ -2248,6 +2316,9 @@
         <w:t xml:space="preserve"> </w:t>
       </w:r>
       <w:r>
+        <w:rPr>
+          <w:noProof/>
+        </w:rPr>
         <w:drawing>
           <wp:inline distT="0" distB="0" distL="0" distR="0" wp14:anchorId="606DA222" wp14:editId="68F1E78A">
             <wp:extent cx="2095792" cy="1267002"/>
@@ -2377,6 +2448,9 @@
         </w:rPr>
       </w:pPr>
       <w:r>
+        <w:rPr>
+          <w:noProof/>
+        </w:rPr>
         <w:drawing>
           <wp:inline distT="0" distB="0" distL="0" distR="0" wp14:anchorId="273DAC2B" wp14:editId="0BF4475C">
             <wp:extent cx="3065288" cy="1895475"/>
@@ -2432,6 +2506,9 @@
         <w:t xml:space="preserve"> </w:t>
       </w:r>
       <w:r>
+        <w:rPr>
+          <w:noProof/>
+        </w:rPr>
         <w:drawing>
           <wp:inline distT="0" distB="0" distL="0" distR="0" wp14:anchorId="36F4B501" wp14:editId="3F9A35F7">
             <wp:extent cx="3467100" cy="1059848"/>
@@ -2476,6 +2553,9 @@
         <w:jc w:val="left"/>
       </w:pPr>
       <w:r>
+        <w:rPr>
+          <w:noProof/>
+        </w:rPr>
         <w:drawing>
           <wp:inline distT="0" distB="0" distL="0" distR="0" wp14:anchorId="08C27675" wp14:editId="71286C96">
             <wp:extent cx="552450" cy="303459"/>
@@ -2553,7 +2633,7 @@
 </file>
 
 <file path=word/numbering.xml><?xml version="1.0" encoding="utf-8"?>
-<w:numbering xmlns:wpc="http://schemas.microsoft.com/office/word/2010/wordprocessingCanvas" xmlns:cx="http://schemas.microsoft.com/office/drawing/2014/chartex" xmlns:cx1="http://schemas.microsoft.com/office/drawing/2015/9/8/chartex" xmlns:cx2="http://schemas.microsoft.com/office/drawing/2015/10/21/chartex" xmlns:cx3="http://schemas.microsoft.com/office/drawing/2016/5/9/chartex" xmlns:cx4="http://schemas.microsoft.com/office/drawing/2016/5/10/chartex" xmlns:cx5="http://schemas.microsoft.com/office/drawing/2016/5/11/chartex" xmlns:cx6="http://schemas.microsoft.com/office/drawing/2016/5/12/chartex" xmlns:cx7="http://schemas.microsoft.com/office/drawing/2016/5/13/chartex" xmlns:cx8="http://schemas.microsoft.com/office/drawing/2016/5/14/chartex" xmlns:mc="http://schemas.openxmlformats.org/markup-compatibility/2006" xmlns:aink="http://schemas.microsoft.com/office/drawing/2016/ink" xmlns:am3d="http://schemas.microsoft.com/office/drawing/2017/model3d" xmlns:o="urn:schemas-microsoft-com:office:office" xmlns:oel="http://schemas.microsoft.com/office/2019/extlst" xmlns:r="http://schemas.openxmlformats.org/officeDocument/2006/relationships" xmlns:m="http://schemas.openxmlformats.org/officeDocument/2006/math" xmlns:v="urn:schemas-microsoft-com:vml" xmlns:wp14="http://schemas.microsoft.com/office/word/2010/wordprocessingDrawing" xmlns:wp="http://schemas.openxmlformats.org/drawingml/2006/wordprocessingDrawing" xmlns:w10="urn:schemas-microsoft-com:office:word" xmlns:w="http://schemas.openxmlformats.org/wordprocessingml/2006/main" xmlns:w14="http://schemas.microsoft.com/office/word/2010/wordml" xmlns:w15="http://schemas.microsoft.com/office/word/2012/wordml" xmlns:w16cex="http://schemas.microsoft.com/office/word/2018/wordml/cex" xmlns:w16cid="http://schemas.microsoft.com/office/word/2016/wordml/cid" xmlns:w16="http://schemas.microsoft.com/office/word/2018/wordml" xmlns:w16sdtdh="http://schemas.microsoft.com/office/word/2020/wordml/sdtdatahash" xmlns:w16se="http://schemas.microsoft.com/office/word/2015/wordml/symex" xmlns:wpg="http://schemas.microsoft.com/office/word/2010/wordprocessingGroup" xmlns:wpi="http://schemas.microsoft.com/office/word/2010/wordprocessingInk" xmlns:wne="http://schemas.microsoft.com/office/word/2006/wordml" xmlns:wps="http://schemas.microsoft.com/office/word/2010/wordprocessingShape" mc:Ignorable="w14 w15 w16se w16cid w16 w16cex w16sdtdh wp14">
+<w:numbering xmlns:wpc="http://schemas.microsoft.com/office/word/2010/wordprocessingCanvas" xmlns:cx="http://schemas.microsoft.com/office/drawing/2014/chartex" xmlns:cx1="http://schemas.microsoft.com/office/drawing/2015/9/8/chartex" xmlns:cx2="http://schemas.microsoft.com/office/drawing/2015/10/21/chartex" xmlns:cx3="http://schemas.microsoft.com/office/drawing/2016/5/9/chartex" xmlns:cx4="http://schemas.microsoft.com/office/drawing/2016/5/10/chartex" xmlns:cx5="http://schemas.microsoft.com/office/drawing/2016/5/11/chartex" xmlns:cx6="http://schemas.microsoft.com/office/drawing/2016/5/12/chartex" xmlns:cx7="http://schemas.microsoft.com/office/drawing/2016/5/13/chartex" xmlns:cx8="http://schemas.microsoft.com/office/drawing/2016/5/14/chartex" xmlns:mc="http://schemas.openxmlformats.org/markup-compatibility/2006" xmlns:aink="http://schemas.microsoft.com/office/drawing/2016/ink" xmlns:am3d="http://schemas.microsoft.com/office/drawing/2017/model3d" xmlns:o="urn:schemas-microsoft-com:office:office" xmlns:r="http://schemas.openxmlformats.org/officeDocument/2006/relationships" xmlns:m="http://schemas.openxmlformats.org/officeDocument/2006/math" xmlns:v="urn:schemas-microsoft-com:vml" xmlns:wp14="http://schemas.microsoft.com/office/word/2010/wordprocessingDrawing" xmlns:wp="http://schemas.openxmlformats.org/drawingml/2006/wordprocessingDrawing" xmlns:w10="urn:schemas-microsoft-com:office:word" xmlns:w="http://schemas.openxmlformats.org/wordprocessingml/2006/main" xmlns:w14="http://schemas.microsoft.com/office/word/2010/wordml" xmlns:w15="http://schemas.microsoft.com/office/word/2012/wordml" xmlns:w16cex="http://schemas.microsoft.com/office/word/2018/wordml/cex" xmlns:w16cid="http://schemas.microsoft.com/office/word/2016/wordml/cid" xmlns:w16="http://schemas.microsoft.com/office/word/2018/wordml" xmlns:w16sdtdh="http://schemas.microsoft.com/office/word/2020/wordml/sdtdatahash" xmlns:w16se="http://schemas.microsoft.com/office/word/2015/wordml/symex" xmlns:wpg="http://schemas.microsoft.com/office/word/2010/wordprocessingGroup" xmlns:wpi="http://schemas.microsoft.com/office/word/2010/wordprocessingInk" xmlns:wne="http://schemas.microsoft.com/office/word/2006/wordml" xmlns:wps="http://schemas.microsoft.com/office/word/2010/wordprocessingShape" mc:Ignorable="w14 w15 w16se w16cid w16 w16cex w16sdtdh wp14">
   <w:abstractNum w:abstractNumId="0" w15:restartNumberingAfterBreak="0">
     <w:nsid w:val="157B43C7"/>
     <w:multiLevelType w:val="hybridMultilevel"/>
@@ -2996,10 +3076,10 @@
       </w:rPr>
     </w:lvl>
   </w:abstractNum>
-  <w:num w:numId="1" w16cid:durableId="1818497548">
+  <w:num w:numId="1">
     <w:abstractNumId w:val="0"/>
   </w:num>
-  <w:num w:numId="2" w16cid:durableId="1503662718">
+  <w:num w:numId="2">
     <w:abstractNumId w:val="1"/>
   </w:num>
 </w:numbering>
@@ -3415,13 +3495,13 @@
       <w:sz w:val="24"/>
     </w:rPr>
   </w:style>
-  <w:style w:type="character" w:default="1" w:styleId="Fontepargpadro">
+  <w:style w:type="character" w:default="1" w:styleId="DefaultParagraphFont">
     <w:name w:val="Default Paragraph Font"/>
     <w:uiPriority w:val="1"/>
     <w:semiHidden/>
     <w:unhideWhenUsed/>
   </w:style>
-  <w:style w:type="table" w:default="1" w:styleId="Tabelanormal">
+  <w:style w:type="table" w:default="1" w:styleId="TableNormal">
     <w:name w:val="Normal Table"/>
     <w:uiPriority w:val="99"/>
     <w:semiHidden/>
@@ -3436,7 +3516,7 @@
       </w:tblCellMar>
     </w:tblPr>
   </w:style>
-  <w:style w:type="numbering" w:default="1" w:styleId="Semlista">
+  <w:style w:type="numbering" w:default="1" w:styleId="NoList">
     <w:name w:val="No List"/>
     <w:uiPriority w:val="99"/>
     <w:semiHidden/>
@@ -3455,6 +3535,41 @@
         <w:right w:w="0" w:type="dxa"/>
       </w:tblCellMar>
     </w:tblPr>
+  </w:style>
+  <w:style w:type="character" w:styleId="Hyperlink">
+    <w:name w:val="Hyperlink"/>
+    <w:basedOn w:val="DefaultParagraphFont"/>
+    <w:uiPriority w:val="99"/>
+    <w:unhideWhenUsed/>
+    <w:rsid w:val="000126D8"/>
+    <w:rPr>
+      <w:color w:val="0563C1" w:themeColor="hyperlink"/>
+      <w:u w:val="single"/>
+    </w:rPr>
+  </w:style>
+  <w:style w:type="character" w:styleId="UnresolvedMention">
+    <w:name w:val="Unresolved Mention"/>
+    <w:basedOn w:val="DefaultParagraphFont"/>
+    <w:uiPriority w:val="99"/>
+    <w:semiHidden/>
+    <w:unhideWhenUsed/>
+    <w:rsid w:val="000126D8"/>
+    <w:rPr>
+      <w:color w:val="605E5C"/>
+      <w:shd w:val="clear" w:color="auto" w:fill="E1DFDD"/>
+    </w:rPr>
+  </w:style>
+  <w:style w:type="character" w:styleId="FollowedHyperlink">
+    <w:name w:val="FollowedHyperlink"/>
+    <w:basedOn w:val="DefaultParagraphFont"/>
+    <w:uiPriority w:val="99"/>
+    <w:semiHidden/>
+    <w:unhideWhenUsed/>
+    <w:rsid w:val="000126D8"/>
+    <w:rPr>
+      <w:color w:val="954F72" w:themeColor="followedHyperlink"/>
+      <w:u w:val="single"/>
+    </w:rPr>
   </w:style>
 </w:styles>
 </file>

</xml_diff>